<commit_message>
Continuando docs de Interface Humano-Computador
</commit_message>
<xml_diff>
--- a/Trabalhos/4 semestre/Interface Humano-Computador/Interface Humano-Computador.docx
+++ b/Trabalhos/4 semestre/Interface Humano-Computador/Interface Humano-Computador.docx
@@ -1577,6 +1577,7 @@
           <w:color w:val="000000"/>
           <w:sz w:val="17"/>
           <w:szCs w:val="17"/>
+          <w:u w:val="single"/>
         </w:rPr>
       </w:pPr>
       <w:r>
@@ -1627,8 +1628,6 @@
         </w:rPr>
         <w:t>- Realizar uma viagem</w:t>
       </w:r>
-      <w:bookmarkStart w:id="0" w:name="_GoBack"/>
-      <w:bookmarkEnd w:id="0"/>
     </w:p>
     <w:p>
       <w:pPr>
@@ -1714,7 +1713,1304 @@
       </w:r>
     </w:p>
     <w:p/>
+    <w:p>
+      <w:pPr>
+        <w:pStyle w:val="Ttulo"/>
+      </w:pPr>
+      <w:r>
+        <w:t>Arquitetura</w:t>
+      </w:r>
+    </w:p>
+    <w:p>
+      <w:pPr>
+        <w:rPr>
+          <w:u w:val="single"/>
+        </w:rPr>
+      </w:pPr>
+      <w:r>
+        <w:rPr>
+          <w:b/>
+          <w:u w:val="single"/>
+        </w:rPr>
+        <w:t>Data:</w:t>
+      </w:r>
+      <w:r>
+        <w:rPr>
+          <w:u w:val="single"/>
+        </w:rPr>
+        <w:t xml:space="preserve"> 06/09</w:t>
+      </w:r>
+    </w:p>
     <w:p/>
+    <w:p>
+      <w:r>
+        <w:t>Arquitetura de informação é uma parte de usuário, contexto e conteúdo</w:t>
+      </w:r>
+    </w:p>
+    <w:p>
+      <w:pPr>
+        <w:spacing w:after="0"/>
+      </w:pPr>
+      <w:r>
+        <w:t>Contexto: Objetivos, cultura....</w:t>
+      </w:r>
+    </w:p>
+    <w:p>
+      <w:pPr>
+        <w:spacing w:after="0"/>
+      </w:pPr>
+      <w:r>
+        <w:t>Conteúdo: Documentos, aplicações, serviços, metadados, etc.</w:t>
+      </w:r>
+    </w:p>
+    <w:p>
+      <w:pPr>
+        <w:spacing w:after="0"/>
+      </w:pPr>
+      <w:r>
+        <w:t>Usuários: Desejos, formas de interagir com o sistema, preocupações e manias.</w:t>
+      </w:r>
+    </w:p>
+    <w:p>
+      <w:pPr>
+        <w:spacing w:after="0"/>
+      </w:pPr>
+    </w:p>
+    <w:p>
+      <w:pPr>
+        <w:pStyle w:val="Subttulo"/>
+      </w:pPr>
+      <w:r>
+        <w:t>Arquitetura da informação:</w:t>
+      </w:r>
+    </w:p>
+    <w:p>
+      <w:pPr>
+        <w:pStyle w:val="PargrafodaLista"/>
+        <w:numPr>
+          <w:ilvl w:val="0"/>
+          <w:numId w:val="6"/>
+        </w:numPr>
+        <w:spacing w:after="0"/>
+      </w:pPr>
+      <w:r>
+        <w:t>Arquitetura</w:t>
+      </w:r>
+    </w:p>
+    <w:p>
+      <w:pPr>
+        <w:pStyle w:val="PargrafodaLista"/>
+        <w:numPr>
+          <w:ilvl w:val="1"/>
+          <w:numId w:val="6"/>
+        </w:numPr>
+        <w:spacing w:after="0"/>
+      </w:pPr>
+      <w:r>
+        <w:rPr>
+          <w:b/>
+        </w:rPr>
+        <w:t>Arquitetos e urbanistas</w:t>
+      </w:r>
+    </w:p>
+    <w:p>
+      <w:pPr>
+        <w:pStyle w:val="PargrafodaLista"/>
+        <w:numPr>
+          <w:ilvl w:val="1"/>
+          <w:numId w:val="6"/>
+        </w:numPr>
+      </w:pPr>
+      <w:r>
+        <w:t>Organizar o espaço em que as pessoas vão transitar</w:t>
+      </w:r>
+    </w:p>
+    <w:p>
+      <w:pPr>
+        <w:pStyle w:val="PargrafodaLista"/>
+        <w:numPr>
+          <w:ilvl w:val="1"/>
+          <w:numId w:val="6"/>
+        </w:numPr>
+      </w:pPr>
+      <w:r>
+        <w:t>Influenciar o comportamento do usuário</w:t>
+      </w:r>
+    </w:p>
+    <w:p>
+      <w:pPr>
+        <w:pStyle w:val="PargrafodaLista"/>
+        <w:numPr>
+          <w:ilvl w:val="1"/>
+          <w:numId w:val="6"/>
+        </w:numPr>
+      </w:pPr>
+      <w:r>
+        <w:t>Aproveitar ao máximo posicionamento solar e iluminação natural</w:t>
+      </w:r>
+    </w:p>
+    <w:p>
+      <w:pPr>
+        <w:pStyle w:val="PargrafodaLista"/>
+        <w:spacing w:after="0"/>
+      </w:pPr>
+    </w:p>
+    <w:p>
+      <w:pPr>
+        <w:pStyle w:val="PargrafodaLista"/>
+        <w:spacing w:after="0"/>
+      </w:pPr>
+    </w:p>
+    <w:p>
+      <w:pPr>
+        <w:pStyle w:val="PargrafodaLista"/>
+        <w:spacing w:after="0"/>
+      </w:pPr>
+    </w:p>
+    <w:p>
+      <w:pPr>
+        <w:pStyle w:val="PargrafodaLista"/>
+        <w:spacing w:after="0"/>
+      </w:pPr>
+    </w:p>
+    <w:p>
+      <w:pPr>
+        <w:pStyle w:val="PargrafodaLista"/>
+        <w:numPr>
+          <w:ilvl w:val="0"/>
+          <w:numId w:val="6"/>
+        </w:numPr>
+        <w:spacing w:after="0"/>
+      </w:pPr>
+      <w:r>
+        <w:t>Jornais/revistas</w:t>
+      </w:r>
+    </w:p>
+    <w:p>
+      <w:pPr>
+        <w:pStyle w:val="PargrafodaLista"/>
+        <w:numPr>
+          <w:ilvl w:val="0"/>
+          <w:numId w:val="6"/>
+        </w:numPr>
+        <w:spacing w:after="0"/>
+      </w:pPr>
+      <w:r>
+        <w:t>Livros</w:t>
+      </w:r>
+    </w:p>
+    <w:p>
+      <w:pPr>
+        <w:pStyle w:val="PargrafodaLista"/>
+        <w:numPr>
+          <w:ilvl w:val="0"/>
+          <w:numId w:val="6"/>
+        </w:numPr>
+        <w:spacing w:after="0"/>
+      </w:pPr>
+      <w:r>
+        <w:t>Bibliotecas</w:t>
+      </w:r>
+    </w:p>
+    <w:p>
+      <w:pPr>
+        <w:pStyle w:val="PargrafodaLista"/>
+        <w:numPr>
+          <w:ilvl w:val="0"/>
+          <w:numId w:val="6"/>
+        </w:numPr>
+        <w:spacing w:after="0"/>
+      </w:pPr>
+      <w:r>
+        <w:t>Supermercados</w:t>
+      </w:r>
+    </w:p>
+    <w:p>
+      <w:pPr>
+        <w:pStyle w:val="PargrafodaLista"/>
+        <w:numPr>
+          <w:ilvl w:val="1"/>
+          <w:numId w:val="6"/>
+        </w:numPr>
+        <w:spacing w:after="0"/>
+      </w:pPr>
+      <w:r>
+        <w:t>Organização: facilitar a localização dos produtos</w:t>
+      </w:r>
+    </w:p>
+    <w:p>
+      <w:pPr>
+        <w:pStyle w:val="PargrafodaLista"/>
+        <w:numPr>
+          <w:ilvl w:val="1"/>
+          <w:numId w:val="6"/>
+        </w:numPr>
+        <w:spacing w:after="0"/>
+      </w:pPr>
+      <w:r>
+        <w:t>Cesta básica: lado oposto da entrada.</w:t>
+      </w:r>
+    </w:p>
+    <w:p>
+      <w:pPr>
+        <w:pStyle w:val="PargrafodaLista"/>
+        <w:numPr>
+          <w:ilvl w:val="1"/>
+          <w:numId w:val="6"/>
+        </w:numPr>
+        <w:spacing w:after="0"/>
+      </w:pPr>
+      <w:r>
+        <w:t>4ª prateleira para cima: produtos mais caros</w:t>
+      </w:r>
+    </w:p>
+    <w:p>
+      <w:pPr>
+        <w:pStyle w:val="PargrafodaLista"/>
+        <w:numPr>
+          <w:ilvl w:val="1"/>
+          <w:numId w:val="6"/>
+        </w:numPr>
+        <w:spacing w:after="0"/>
+      </w:pPr>
+      <w:r>
+        <w:t>Fila do caixa: produtos não essenciais</w:t>
+      </w:r>
+    </w:p>
+    <w:p>
+      <w:pPr>
+        <w:pStyle w:val="PargrafodaLista"/>
+        <w:numPr>
+          <w:ilvl w:val="0"/>
+          <w:numId w:val="6"/>
+        </w:numPr>
+        <w:spacing w:after="0"/>
+      </w:pPr>
+      <w:r>
+        <w:t>Sites</w:t>
+      </w:r>
+    </w:p>
+    <w:p>
+      <w:pPr>
+        <w:pStyle w:val="PargrafodaLista"/>
+        <w:numPr>
+          <w:ilvl w:val="0"/>
+          <w:numId w:val="6"/>
+        </w:numPr>
+        <w:spacing w:after="0"/>
+      </w:pPr>
+      <w:r>
+        <w:t>Aplicativos</w:t>
+      </w:r>
+    </w:p>
+    <w:p>
+      <w:pPr>
+        <w:spacing w:after="0"/>
+      </w:pPr>
+    </w:p>
+    <w:p>
+      <w:pPr>
+        <w:spacing w:after="0"/>
+        <w:rPr>
+          <w:b/>
+        </w:rPr>
+      </w:pPr>
+      <w:r>
+        <w:rPr>
+          <w:b/>
+        </w:rPr>
+        <w:t>Por que é importante?</w:t>
+      </w:r>
+    </w:p>
+    <w:p>
+      <w:pPr>
+        <w:pStyle w:val="PargrafodaLista"/>
+        <w:numPr>
+          <w:ilvl w:val="0"/>
+          <w:numId w:val="13"/>
+        </w:numPr>
+        <w:spacing w:after="0"/>
+      </w:pPr>
+      <w:r>
+        <w:t>Tanto encontrar como não encontrar informação tem custos</w:t>
+      </w:r>
+    </w:p>
+    <w:p>
+      <w:pPr>
+        <w:pStyle w:val="PargrafodaLista"/>
+        <w:numPr>
+          <w:ilvl w:val="0"/>
+          <w:numId w:val="13"/>
+        </w:numPr>
+        <w:spacing w:after="0"/>
+        <w:rPr>
+          <w:b/>
+        </w:rPr>
+      </w:pPr>
+      <w:r>
+        <w:rPr>
+          <w:b/>
+        </w:rPr>
+        <w:t>Site mal projetado</w:t>
+      </w:r>
+    </w:p>
+    <w:p>
+      <w:pPr>
+        <w:pStyle w:val="PargrafodaLista"/>
+        <w:numPr>
+          <w:ilvl w:val="1"/>
+          <w:numId w:val="10"/>
+        </w:numPr>
+        <w:spacing w:after="0"/>
+      </w:pPr>
+      <w:r>
+        <w:t>Maior custo de construção</w:t>
+      </w:r>
+    </w:p>
+    <w:p>
+      <w:pPr>
+        <w:pStyle w:val="PargrafodaLista"/>
+        <w:numPr>
+          <w:ilvl w:val="1"/>
+          <w:numId w:val="10"/>
+        </w:numPr>
+        <w:spacing w:after="0"/>
+      </w:pPr>
+      <w:r>
+        <w:t>Mais treinamento</w:t>
+      </w:r>
+    </w:p>
+    <w:p>
+      <w:pPr>
+        <w:pStyle w:val="PargrafodaLista"/>
+        <w:numPr>
+          <w:ilvl w:val="1"/>
+          <w:numId w:val="10"/>
+        </w:numPr>
+        <w:spacing w:after="0"/>
+      </w:pPr>
+      <w:r>
+        <w:t>Maior manutenção</w:t>
+      </w:r>
+    </w:p>
+    <w:p>
+      <w:pPr>
+        <w:spacing w:after="0"/>
+        <w:rPr>
+          <w:b/>
+        </w:rPr>
+      </w:pPr>
+    </w:p>
+    <w:p>
+      <w:pPr>
+        <w:spacing w:after="0"/>
+      </w:pPr>
+      <w:r>
+        <w:t>Classificação</w:t>
+      </w:r>
+      <w:r>
+        <w:t xml:space="preserve"> da arquitetura da informação: </w:t>
+      </w:r>
+    </w:p>
+    <w:p>
+      <w:pPr>
+        <w:pStyle w:val="PargrafodaLista"/>
+        <w:numPr>
+          <w:ilvl w:val="0"/>
+          <w:numId w:val="12"/>
+        </w:numPr>
+        <w:spacing w:after="0"/>
+      </w:pPr>
+      <w:r>
+        <w:t>Sistemas de organização</w:t>
+      </w:r>
+    </w:p>
+    <w:p>
+      <w:pPr>
+        <w:pStyle w:val="PargrafodaLista"/>
+        <w:numPr>
+          <w:ilvl w:val="1"/>
+          <w:numId w:val="12"/>
+        </w:numPr>
+        <w:spacing w:after="0"/>
+      </w:pPr>
+      <w:r>
+        <w:t>Determina o agrupamento das informações</w:t>
+      </w:r>
+    </w:p>
+    <w:p>
+      <w:pPr>
+        <w:pStyle w:val="PargrafodaLista"/>
+        <w:numPr>
+          <w:ilvl w:val="1"/>
+          <w:numId w:val="12"/>
+        </w:numPr>
+        <w:spacing w:after="0"/>
+      </w:pPr>
+      <w:r>
+        <w:t>Define o agrupamento e categorização do conteúdo</w:t>
+      </w:r>
+    </w:p>
+    <w:p>
+      <w:pPr>
+        <w:pStyle w:val="PargrafodaLista"/>
+        <w:numPr>
+          <w:ilvl w:val="1"/>
+          <w:numId w:val="12"/>
+        </w:numPr>
+        <w:spacing w:after="0"/>
+      </w:pPr>
+      <w:r>
+        <w:t>Parte do nosso entendimento deve à forma como organizamos a informação</w:t>
+      </w:r>
+    </w:p>
+    <w:p>
+      <w:pPr>
+        <w:pStyle w:val="PargrafodaLista"/>
+        <w:numPr>
+          <w:ilvl w:val="1"/>
+          <w:numId w:val="12"/>
+        </w:numPr>
+        <w:spacing w:after="0"/>
+      </w:pPr>
+      <w:r>
+        <w:t>Diferentes usuários têm diferentes perspectivas</w:t>
+      </w:r>
+    </w:p>
+    <w:p>
+      <w:pPr>
+        <w:pStyle w:val="PargrafodaLista"/>
+        <w:numPr>
+          <w:ilvl w:val="1"/>
+          <w:numId w:val="12"/>
+        </w:numPr>
+        <w:spacing w:after="0"/>
+      </w:pPr>
+      <w:r>
+        <w:t>Menus de organização</w:t>
+      </w:r>
+    </w:p>
+    <w:p>
+      <w:pPr>
+        <w:pStyle w:val="PargrafodaLista"/>
+        <w:numPr>
+          <w:ilvl w:val="2"/>
+          <w:numId w:val="12"/>
+        </w:numPr>
+        <w:spacing w:after="0"/>
+      </w:pPr>
+      <w:r>
+        <w:t>Função</w:t>
+      </w:r>
+    </w:p>
+    <w:p>
+      <w:pPr>
+        <w:pStyle w:val="PargrafodaLista"/>
+        <w:numPr>
+          <w:ilvl w:val="3"/>
+          <w:numId w:val="12"/>
+        </w:numPr>
+        <w:spacing w:after="0"/>
+      </w:pPr>
+      <w:r>
+        <w:t>Informar, de forma imediata, se estamos no site ou no conteúdo desejado</w:t>
+      </w:r>
+    </w:p>
+    <w:p>
+      <w:pPr>
+        <w:pStyle w:val="PargrafodaLista"/>
+        <w:numPr>
+          <w:ilvl w:val="3"/>
+          <w:numId w:val="12"/>
+        </w:numPr>
+        <w:spacing w:after="0"/>
+      </w:pPr>
+      <w:r>
+        <w:t>Vai além da simples navegação</w:t>
+      </w:r>
+    </w:p>
+    <w:p>
+      <w:pPr>
+        <w:pStyle w:val="PargrafodaLista"/>
+        <w:numPr>
+          <w:ilvl w:val="3"/>
+          <w:numId w:val="12"/>
+        </w:numPr>
+        <w:spacing w:after="0"/>
+      </w:pPr>
+      <w:r>
+        <w:t>Deve permitir identificar a estrutura de um site pelo resumo ou conteúdo</w:t>
+      </w:r>
+    </w:p>
+    <w:p>
+      <w:pPr>
+        <w:pStyle w:val="PargrafodaLista"/>
+        <w:numPr>
+          <w:ilvl w:val="2"/>
+          <w:numId w:val="12"/>
+        </w:numPr>
+        <w:spacing w:after="0"/>
+      </w:pPr>
+      <w:r>
+        <w:t>Estruturas:</w:t>
+      </w:r>
+    </w:p>
+    <w:p>
+      <w:pPr>
+        <w:pStyle w:val="PargrafodaLista"/>
+        <w:numPr>
+          <w:ilvl w:val="3"/>
+          <w:numId w:val="12"/>
+        </w:numPr>
+        <w:spacing w:after="0"/>
+      </w:pPr>
+      <w:r>
+        <w:t>Definem o tipo de relação entre os itens e os grupos.</w:t>
+      </w:r>
+    </w:p>
+    <w:p>
+      <w:pPr>
+        <w:pStyle w:val="PargrafodaLista"/>
+        <w:numPr>
+          <w:ilvl w:val="2"/>
+          <w:numId w:val="12"/>
+        </w:numPr>
+        <w:spacing w:after="0"/>
+      </w:pPr>
+      <w:r>
+        <w:t>Esquemas:</w:t>
+      </w:r>
+    </w:p>
+    <w:p>
+      <w:pPr>
+        <w:pStyle w:val="PargrafodaLista"/>
+        <w:numPr>
+          <w:ilvl w:val="3"/>
+          <w:numId w:val="12"/>
+        </w:numPr>
+        <w:spacing w:after="0"/>
+      </w:pPr>
+      <w:r>
+        <w:t>Regras para apresentar os itens específicos para o usuário</w:t>
+      </w:r>
+    </w:p>
+    <w:p>
+      <w:pPr>
+        <w:pStyle w:val="PargrafodaLista"/>
+        <w:numPr>
+          <w:ilvl w:val="3"/>
+          <w:numId w:val="12"/>
+        </w:numPr>
+        <w:spacing w:after="0"/>
+      </w:pPr>
+      <w:r>
+        <w:t>Podem ser:</w:t>
+      </w:r>
+    </w:p>
+    <w:p>
+      <w:pPr>
+        <w:pStyle w:val="PargrafodaLista"/>
+        <w:numPr>
+          <w:ilvl w:val="4"/>
+          <w:numId w:val="12"/>
+        </w:numPr>
+        <w:spacing w:after="0"/>
+      </w:pPr>
+      <w:r>
+        <w:t>Ambíguos</w:t>
+      </w:r>
+    </w:p>
+    <w:p>
+      <w:pPr>
+        <w:pStyle w:val="PargrafodaLista"/>
+        <w:numPr>
+          <w:ilvl w:val="5"/>
+          <w:numId w:val="12"/>
+        </w:numPr>
+        <w:spacing w:after="0"/>
+      </w:pPr>
+      <w:r>
+        <w:t>Dão suporte à navegação do usuário que não sabe o que quer ou o que procura</w:t>
+      </w:r>
+    </w:p>
+    <w:p>
+      <w:pPr>
+        <w:pStyle w:val="PargrafodaLista"/>
+        <w:numPr>
+          <w:ilvl w:val="4"/>
+          <w:numId w:val="12"/>
+        </w:numPr>
+        <w:spacing w:after="0"/>
+      </w:pPr>
+      <w:r>
+        <w:t>Exatos</w:t>
+      </w:r>
+    </w:p>
+    <w:p>
+      <w:pPr>
+        <w:pStyle w:val="PargrafodaLista"/>
+        <w:numPr>
+          <w:ilvl w:val="5"/>
+          <w:numId w:val="12"/>
+        </w:numPr>
+        <w:spacing w:after="0"/>
+      </w:pPr>
+      <w:r>
+        <w:t>Decidem a informações em seções bem definidas</w:t>
+      </w:r>
+    </w:p>
+    <w:p>
+      <w:pPr>
+        <w:pStyle w:val="PargrafodaLista"/>
+        <w:numPr>
+          <w:ilvl w:val="5"/>
+          <w:numId w:val="12"/>
+        </w:numPr>
+        <w:spacing w:after="0"/>
+      </w:pPr>
+      <w:r>
+        <w:t>Tornam obvio a organização dos itens</w:t>
+      </w:r>
+    </w:p>
+    <w:p>
+      <w:pPr>
+        <w:spacing w:after="0"/>
+      </w:pPr>
+    </w:p>
+    <w:p>
+      <w:pPr>
+        <w:spacing w:after="0"/>
+      </w:pPr>
+    </w:p>
+    <w:p>
+      <w:pPr>
+        <w:spacing w:after="0"/>
+      </w:pPr>
+    </w:p>
+    <w:p>
+      <w:pPr>
+        <w:spacing w:after="0"/>
+      </w:pPr>
+    </w:p>
+    <w:p>
+      <w:pPr>
+        <w:pStyle w:val="PargrafodaLista"/>
+        <w:spacing w:after="0"/>
+      </w:pPr>
+      <w:r>
+        <w:rPr>
+          <w:u w:val="single"/>
+        </w:rPr>
+        <w:t>Exatas</w:t>
+      </w:r>
+      <w:r>
+        <w:t>:</w:t>
+      </w:r>
+    </w:p>
+    <w:p>
+      <w:pPr>
+        <w:pStyle w:val="PargrafodaLista"/>
+        <w:numPr>
+          <w:ilvl w:val="1"/>
+          <w:numId w:val="12"/>
+        </w:numPr>
+        <w:spacing w:after="0"/>
+        <w:rPr>
+          <w:b/>
+        </w:rPr>
+      </w:pPr>
+      <w:r>
+        <w:rPr>
+          <w:b/>
+        </w:rPr>
+        <w:t>Alfabeto</w:t>
+      </w:r>
+    </w:p>
+    <w:p>
+      <w:pPr>
+        <w:pStyle w:val="PargrafodaLista"/>
+        <w:numPr>
+          <w:ilvl w:val="2"/>
+          <w:numId w:val="12"/>
+        </w:numPr>
+        <w:spacing w:after="0"/>
+      </w:pPr>
+      <w:r>
+        <w:t>Indicado para grandes conjuntos de informações e publico</w:t>
+      </w:r>
+    </w:p>
+    <w:p>
+      <w:pPr>
+        <w:pStyle w:val="PargrafodaLista"/>
+        <w:numPr>
+          <w:ilvl w:val="3"/>
+          <w:numId w:val="12"/>
+        </w:numPr>
+        <w:spacing w:after="0"/>
+      </w:pPr>
+      <w:r>
+        <w:t>Ex: Dicionários, lista de contatos....</w:t>
+      </w:r>
+    </w:p>
+    <w:p>
+      <w:pPr>
+        <w:pStyle w:val="PargrafodaLista"/>
+        <w:numPr>
+          <w:ilvl w:val="1"/>
+          <w:numId w:val="12"/>
+        </w:numPr>
+        <w:spacing w:after="0"/>
+        <w:rPr>
+          <w:b/>
+        </w:rPr>
+      </w:pPr>
+      <w:r>
+        <w:rPr>
+          <w:b/>
+        </w:rPr>
+        <w:t>Tempo (cronológico)</w:t>
+      </w:r>
+    </w:p>
+    <w:p>
+      <w:pPr>
+        <w:pStyle w:val="PargrafodaLista"/>
+        <w:numPr>
+          <w:ilvl w:val="2"/>
+          <w:numId w:val="12"/>
+        </w:numPr>
+        <w:spacing w:after="0"/>
+      </w:pPr>
+      <w:r>
+        <w:t>Indicado para mostrar ordem cronológica de eventos</w:t>
+      </w:r>
+    </w:p>
+    <w:p>
+      <w:pPr>
+        <w:pStyle w:val="PargrafodaLista"/>
+        <w:numPr>
+          <w:ilvl w:val="3"/>
+          <w:numId w:val="12"/>
+        </w:numPr>
+        <w:spacing w:after="0"/>
+      </w:pPr>
+      <w:r>
+        <w:t>Ex: Guias de tv, arquivos de notícias, mensagens, e-mails...</w:t>
+      </w:r>
+    </w:p>
+    <w:p>
+      <w:pPr>
+        <w:pStyle w:val="PargrafodaLista"/>
+        <w:numPr>
+          <w:ilvl w:val="1"/>
+          <w:numId w:val="12"/>
+        </w:numPr>
+        <w:spacing w:after="0"/>
+        <w:rPr>
+          <w:b/>
+        </w:rPr>
+      </w:pPr>
+      <w:r>
+        <w:rPr>
+          <w:b/>
+        </w:rPr>
+        <w:t>Localização (Geológico)</w:t>
+      </w:r>
+    </w:p>
+    <w:p>
+      <w:pPr>
+        <w:pStyle w:val="PargrafodaLista"/>
+        <w:numPr>
+          <w:ilvl w:val="2"/>
+          <w:numId w:val="12"/>
+        </w:numPr>
+        <w:spacing w:after="0"/>
+      </w:pPr>
+      <w:r>
+        <w:t>Compara informações</w:t>
+      </w:r>
+    </w:p>
+    <w:p>
+      <w:pPr>
+        <w:pStyle w:val="PargrafodaLista"/>
+        <w:numPr>
+          <w:ilvl w:val="3"/>
+          <w:numId w:val="12"/>
+        </w:numPr>
+        <w:spacing w:after="0"/>
+      </w:pPr>
+      <w:r>
+        <w:t>Ex: Previsão do tempo, pesquisa política, etc.</w:t>
+      </w:r>
+    </w:p>
+    <w:p>
+      <w:pPr>
+        <w:pStyle w:val="PargrafodaLista"/>
+        <w:numPr>
+          <w:ilvl w:val="1"/>
+          <w:numId w:val="12"/>
+        </w:numPr>
+        <w:spacing w:after="0"/>
+        <w:rPr>
+          <w:b/>
+        </w:rPr>
+      </w:pPr>
+      <w:r>
+        <w:rPr>
+          <w:b/>
+        </w:rPr>
+        <w:t>Sequencia:</w:t>
+      </w:r>
+    </w:p>
+    <w:p>
+      <w:pPr>
+        <w:pStyle w:val="PargrafodaLista"/>
+        <w:numPr>
+          <w:ilvl w:val="2"/>
+          <w:numId w:val="12"/>
+        </w:numPr>
+        <w:spacing w:after="0"/>
+      </w:pPr>
+      <w:r>
+        <w:t>Organizar itens por ordem de grandeza</w:t>
+      </w:r>
+    </w:p>
+    <w:p>
+      <w:pPr>
+        <w:pStyle w:val="PargrafodaLista"/>
+        <w:numPr>
+          <w:ilvl w:val="2"/>
+          <w:numId w:val="12"/>
+        </w:numPr>
+        <w:spacing w:after="0"/>
+      </w:pPr>
+      <w:r>
+        <w:t>Indicado para conferir valor ou peso a informação</w:t>
+      </w:r>
+    </w:p>
+    <w:p>
+      <w:pPr>
+        <w:pStyle w:val="PargrafodaLista"/>
+        <w:numPr>
+          <w:ilvl w:val="3"/>
+          <w:numId w:val="12"/>
+        </w:numPr>
+        <w:spacing w:after="0"/>
+      </w:pPr>
+      <w:r>
+        <w:t>Ex: Lista de preços, rankings, classificações, etc.</w:t>
+      </w:r>
+    </w:p>
+    <w:p>
+      <w:pPr>
+        <w:pStyle w:val="PargrafodaLista"/>
+        <w:numPr>
+          <w:ilvl w:val="1"/>
+          <w:numId w:val="12"/>
+        </w:numPr>
+        <w:spacing w:after="0"/>
+        <w:rPr>
+          <w:b/>
+        </w:rPr>
+      </w:pPr>
+      <w:r>
+        <w:rPr>
+          <w:b/>
+        </w:rPr>
+        <w:t>Assunto (tema)</w:t>
+      </w:r>
+    </w:p>
+    <w:p>
+      <w:pPr>
+        <w:pStyle w:val="PargrafodaLista"/>
+        <w:numPr>
+          <w:ilvl w:val="2"/>
+          <w:numId w:val="12"/>
+        </w:numPr>
+        <w:spacing w:after="0"/>
+      </w:pPr>
+      <w:r>
+        <w:t>Divide a informação em diferentes tipos, modelos ou perguntas a serem respondidas</w:t>
+      </w:r>
+    </w:p>
+    <w:p>
+      <w:pPr>
+        <w:pStyle w:val="PargrafodaLista"/>
+        <w:numPr>
+          <w:ilvl w:val="3"/>
+          <w:numId w:val="12"/>
+        </w:numPr>
+        <w:spacing w:after="0"/>
+      </w:pPr>
+      <w:r>
+        <w:t>Ex: Páginas amarelas, editoriais de jornal, supermercado</w:t>
+      </w:r>
+      <w:r>
+        <w:tab/>
+      </w:r>
+    </w:p>
+    <w:p>
+      <w:pPr>
+        <w:pStyle w:val="PargrafodaLista"/>
+        <w:numPr>
+          <w:ilvl w:val="1"/>
+          <w:numId w:val="12"/>
+        </w:numPr>
+        <w:spacing w:after="0"/>
+        <w:rPr>
+          <w:b/>
+        </w:rPr>
+      </w:pPr>
+      <w:r>
+        <w:rPr>
+          <w:b/>
+        </w:rPr>
+        <w:t>Tarefa</w:t>
+      </w:r>
+    </w:p>
+    <w:p>
+      <w:pPr>
+        <w:pStyle w:val="PargrafodaLista"/>
+        <w:numPr>
+          <w:ilvl w:val="2"/>
+          <w:numId w:val="12"/>
+        </w:numPr>
+        <w:spacing w:after="0"/>
+      </w:pPr>
+      <w:r>
+        <w:t>Organizar a informação em conjunto de ações</w:t>
+      </w:r>
+    </w:p>
+    <w:p>
+      <w:pPr>
+        <w:pStyle w:val="PargrafodaLista"/>
+        <w:numPr>
+          <w:ilvl w:val="3"/>
+          <w:numId w:val="12"/>
+        </w:numPr>
+        <w:spacing w:after="0"/>
+      </w:pPr>
+      <w:r>
+        <w:t>Ex: Menu dos offices</w:t>
+      </w:r>
+    </w:p>
+    <w:p>
+      <w:pPr>
+        <w:pStyle w:val="PargrafodaLista"/>
+        <w:numPr>
+          <w:ilvl w:val="1"/>
+          <w:numId w:val="12"/>
+        </w:numPr>
+        <w:spacing w:after="0"/>
+        <w:rPr>
+          <w:b/>
+        </w:rPr>
+      </w:pPr>
+      <w:r>
+        <w:rPr>
+          <w:b/>
+        </w:rPr>
+        <w:t>Público alvo</w:t>
+      </w:r>
+    </w:p>
+    <w:p>
+      <w:pPr>
+        <w:pStyle w:val="PargrafodaLista"/>
+        <w:numPr>
+          <w:ilvl w:val="2"/>
+          <w:numId w:val="12"/>
+        </w:numPr>
+        <w:spacing w:after="0"/>
+      </w:pPr>
+      <w:r>
+        <w:t>Indicado quando se deseja customizar o conteúdo para diferentes públicos-alvo</w:t>
+      </w:r>
+    </w:p>
+    <w:p>
+      <w:pPr>
+        <w:pStyle w:val="PargrafodaLista"/>
+        <w:numPr>
+          <w:ilvl w:val="3"/>
+          <w:numId w:val="12"/>
+        </w:numPr>
+        <w:spacing w:after="0"/>
+      </w:pPr>
+      <w:r>
+        <w:t>Ex: lojas de departamentos</w:t>
+      </w:r>
+    </w:p>
+    <w:p>
+      <w:pPr>
+        <w:pStyle w:val="PargrafodaLista"/>
+        <w:numPr>
+          <w:ilvl w:val="1"/>
+          <w:numId w:val="12"/>
+        </w:numPr>
+        <w:spacing w:after="0"/>
+        <w:rPr>
+          <w:b/>
+        </w:rPr>
+      </w:pPr>
+      <w:r>
+        <w:rPr>
+          <w:b/>
+        </w:rPr>
+        <w:t>Metáfora</w:t>
+      </w:r>
+    </w:p>
+    <w:p>
+      <w:pPr>
+        <w:pStyle w:val="PargrafodaLista"/>
+        <w:numPr>
+          <w:ilvl w:val="2"/>
+          <w:numId w:val="12"/>
+        </w:numPr>
+        <w:spacing w:after="0"/>
+      </w:pPr>
+      <w:r>
+        <w:t>Indicando quando se deseja customizar o conteúdo para diferentes públicos-alvo</w:t>
+      </w:r>
+    </w:p>
+    <w:p>
+      <w:pPr>
+        <w:pStyle w:val="PargrafodaLista"/>
+        <w:numPr>
+          <w:ilvl w:val="3"/>
+          <w:numId w:val="12"/>
+        </w:numPr>
+        <w:spacing w:after="0"/>
+      </w:pPr>
+      <w:r>
+        <w:t>Ex: Lojas de departamentos</w:t>
+      </w:r>
+    </w:p>
+    <w:p>
+      <w:pPr>
+        <w:pStyle w:val="PargrafodaLista"/>
+        <w:numPr>
+          <w:ilvl w:val="1"/>
+          <w:numId w:val="12"/>
+        </w:numPr>
+        <w:spacing w:after="0"/>
+        <w:rPr>
+          <w:b/>
+        </w:rPr>
+      </w:pPr>
+      <w:r>
+        <w:rPr>
+          <w:b/>
+        </w:rPr>
+        <w:t>Hibrido</w:t>
+      </w:r>
+    </w:p>
+    <w:p>
+      <w:pPr>
+        <w:pStyle w:val="PargrafodaLista"/>
+        <w:numPr>
+          <w:ilvl w:val="2"/>
+          <w:numId w:val="12"/>
+        </w:numPr>
+        <w:spacing w:after="0"/>
+      </w:pPr>
+      <w:r>
+        <w:t>Reúne 2 ou mais esquemas em uma mesma organização</w:t>
+      </w:r>
+    </w:p>
+    <w:p>
+      <w:pPr>
+        <w:pStyle w:val="PargrafodaLista"/>
+        <w:numPr>
+          <w:ilvl w:val="3"/>
+          <w:numId w:val="12"/>
+        </w:numPr>
+        <w:spacing w:after="0"/>
+      </w:pPr>
+      <w:r>
+        <w:t>Normalmente causa confusão</w:t>
+      </w:r>
+    </w:p>
+    <w:p>
+      <w:pPr>
+        <w:pStyle w:val="PargrafodaLista"/>
+        <w:numPr>
+          <w:ilvl w:val="0"/>
+          <w:numId w:val="12"/>
+        </w:numPr>
+        <w:spacing w:after="0"/>
+      </w:pPr>
+      <w:r>
+        <w:t>Sistemas de navegação</w:t>
+      </w:r>
+    </w:p>
+    <w:p>
+      <w:pPr>
+        <w:pStyle w:val="PargrafodaLista"/>
+        <w:numPr>
+          <w:ilvl w:val="0"/>
+          <w:numId w:val="12"/>
+        </w:numPr>
+        <w:spacing w:after="0"/>
+      </w:pPr>
+      <w:r>
+        <w:t>Sistemas de rotulação</w:t>
+      </w:r>
+    </w:p>
+    <w:p>
+      <w:pPr>
+        <w:pStyle w:val="PargrafodaLista"/>
+        <w:numPr>
+          <w:ilvl w:val="1"/>
+          <w:numId w:val="12"/>
+        </w:numPr>
+        <w:spacing w:after="0"/>
+      </w:pPr>
+      <w:r>
+        <w:t>Quais são as mel</w:t>
+      </w:r>
+      <w:r>
+        <w:t>hores terminologias para representar informações contidas na página?</w:t>
+      </w:r>
+    </w:p>
+    <w:p>
+      <w:pPr>
+        <w:pStyle w:val="PargrafodaLista"/>
+        <w:numPr>
+          <w:ilvl w:val="1"/>
+          <w:numId w:val="12"/>
+        </w:numPr>
+        <w:spacing w:after="0"/>
+      </w:pPr>
+      <w:r>
+        <w:t>Objetivo:</w:t>
+      </w:r>
+    </w:p>
+    <w:p>
+      <w:pPr>
+        <w:pStyle w:val="PargrafodaLista"/>
+        <w:numPr>
+          <w:ilvl w:val="2"/>
+          <w:numId w:val="12"/>
+        </w:numPr>
+        <w:spacing w:after="0"/>
+      </w:pPr>
+      <w:r>
+        <w:t>Comunicar o conceito efetivamente</w:t>
+      </w:r>
+    </w:p>
+    <w:p>
+      <w:pPr>
+        <w:pStyle w:val="PargrafodaLista"/>
+        <w:numPr>
+          <w:ilvl w:val="2"/>
+          <w:numId w:val="12"/>
+        </w:numPr>
+        <w:spacing w:after="0"/>
+      </w:pPr>
+      <w:r>
+        <w:t>Sem ocupar muito espaço</w:t>
+      </w:r>
+    </w:p>
+    <w:p>
+      <w:pPr>
+        <w:pStyle w:val="PargrafodaLista"/>
+        <w:numPr>
+          <w:ilvl w:val="2"/>
+          <w:numId w:val="12"/>
+        </w:numPr>
+        <w:spacing w:after="0"/>
+      </w:pPr>
+      <w:r>
+        <w:t>Sem demandar muito esforço cognitivo para compreende-lo</w:t>
+      </w:r>
+    </w:p>
+    <w:p>
+      <w:pPr>
+        <w:pStyle w:val="PargrafodaLista"/>
+        <w:numPr>
+          <w:ilvl w:val="1"/>
+          <w:numId w:val="12"/>
+        </w:numPr>
+        <w:spacing w:after="0"/>
+      </w:pPr>
+      <w:r>
+        <w:t>Todo rotulo precisa ser objetivo para o usuário não ficar em duvida</w:t>
+      </w:r>
+    </w:p>
+    <w:p>
+      <w:pPr>
+        <w:pStyle w:val="PargrafodaLista"/>
+        <w:numPr>
+          <w:ilvl w:val="1"/>
+          <w:numId w:val="12"/>
+        </w:numPr>
+        <w:spacing w:after="0"/>
+      </w:pPr>
+      <w:r>
+        <w:t>Todo rotulo traz um significado com ele</w:t>
+      </w:r>
+    </w:p>
+    <w:p>
+      <w:pPr>
+        <w:pStyle w:val="PargrafodaLista"/>
+        <w:numPr>
+          <w:ilvl w:val="2"/>
+          <w:numId w:val="12"/>
+        </w:numPr>
+        <w:spacing w:after="0"/>
+      </w:pPr>
+      <w:r>
+        <w:t>Os significados variam de acordo com a cultura</w:t>
+      </w:r>
+    </w:p>
+    <w:p>
+      <w:pPr>
+        <w:pStyle w:val="PargrafodaLista"/>
+        <w:numPr>
+          <w:ilvl w:val="0"/>
+          <w:numId w:val="12"/>
+        </w:numPr>
+        <w:spacing w:after="0"/>
+      </w:pPr>
+      <w:r>
+        <w:t>Sistemas de busca</w:t>
+      </w:r>
+    </w:p>
+    <w:p>
+      <w:pPr>
+        <w:pStyle w:val="PargrafodaLista"/>
+        <w:numPr>
+          <w:ilvl w:val="1"/>
+          <w:numId w:val="12"/>
+        </w:numPr>
+        <w:spacing w:after="0"/>
+      </w:pPr>
+      <w:r>
+        <w:t>Especifica as maneiras de navegar, de se mover pelo espaço informacional e hipertextual</w:t>
+      </w:r>
+    </w:p>
+    <w:p>
+      <w:pPr>
+        <w:spacing w:after="0"/>
+      </w:pPr>
+      <w:bookmarkStart w:id="0" w:name="_GoBack"/>
+      <w:bookmarkEnd w:id="0"/>
+    </w:p>
+    <w:p>
+      <w:pPr>
+        <w:spacing w:after="0"/>
+      </w:pPr>
+    </w:p>
+    <w:p>
+      <w:pPr>
+        <w:rPr>
+          <w:b/>
+        </w:rPr>
+      </w:pPr>
+    </w:p>
+    <w:p>
+      <w:pPr>
+        <w:ind w:left="360"/>
+      </w:pPr>
+    </w:p>
     <w:p/>
     <w:sectPr>
       <w:pgSz w:w="11906" w:h="16838"/>
@@ -1779,6 +3075,232 @@
 <file path=word/numbering.xml><?xml version="1.0" encoding="utf-8"?>
 <w:numbering xmlns:wpc="http://schemas.microsoft.com/office/word/2010/wordprocessingCanvas" xmlns:cx="http://schemas.microsoft.com/office/drawing/2014/chartex" xmlns:cx1="http://schemas.microsoft.com/office/drawing/2015/9/8/chartex" xmlns:mc="http://schemas.openxmlformats.org/markup-compatibility/2006" xmlns:o="urn:schemas-microsoft-com:office:office" xmlns:r="http://schemas.openxmlformats.org/officeDocument/2006/relationships" xmlns:m="http://schemas.openxmlformats.org/officeDocument/2006/math" xmlns:v="urn:schemas-microsoft-com:vml" xmlns:wp14="http://schemas.microsoft.com/office/word/2010/wordprocessingDrawing" xmlns:wp="http://schemas.openxmlformats.org/drawingml/2006/wordprocessingDrawing" xmlns:w10="urn:schemas-microsoft-com:office:word" xmlns:w="http://schemas.openxmlformats.org/wordprocessingml/2006/main" xmlns:w14="http://schemas.microsoft.com/office/word/2010/wordml" xmlns:w15="http://schemas.microsoft.com/office/word/2012/wordml" xmlns:w16se="http://schemas.microsoft.com/office/word/2015/wordml/symex" xmlns:wpg="http://schemas.microsoft.com/office/word/2010/wordprocessingGroup" xmlns:wpi="http://schemas.microsoft.com/office/word/2010/wordprocessingInk" xmlns:wne="http://schemas.microsoft.com/office/word/2006/wordml" xmlns:wps="http://schemas.microsoft.com/office/word/2010/wordprocessingShape" mc:Ignorable="w14 w15 w16se wp14">
   <w:abstractNum w:abstractNumId="0" w15:restartNumberingAfterBreak="0">
+    <w:nsid w:val="065816BF"/>
+    <w:multiLevelType w:val="hybridMultilevel"/>
+    <w:tmpl w:val="A27A959C"/>
+    <w:lvl w:ilvl="0" w:tplc="04160001">
+      <w:start w:val="1"/>
+      <w:numFmt w:val="bullet"/>
+      <w:lvlText w:val=""/>
+      <w:lvlJc w:val="left"/>
+      <w:pPr>
+        <w:ind w:left="720" w:hanging="360"/>
+      </w:pPr>
+      <w:rPr>
+        <w:rFonts w:ascii="Symbol" w:hAnsi="Symbol" w:hint="default"/>
+      </w:rPr>
+    </w:lvl>
+    <w:lvl w:ilvl="1" w:tplc="04160003">
+      <w:start w:val="1"/>
+      <w:numFmt w:val="bullet"/>
+      <w:lvlText w:val="o"/>
+      <w:lvlJc w:val="left"/>
+      <w:pPr>
+        <w:ind w:left="1440" w:hanging="360"/>
+      </w:pPr>
+      <w:rPr>
+        <w:rFonts w:ascii="Courier New" w:hAnsi="Courier New" w:cs="Courier New" w:hint="default"/>
+      </w:rPr>
+    </w:lvl>
+    <w:lvl w:ilvl="2" w:tplc="04160005">
+      <w:start w:val="1"/>
+      <w:numFmt w:val="bullet"/>
+      <w:lvlText w:val=""/>
+      <w:lvlJc w:val="left"/>
+      <w:pPr>
+        <w:ind w:left="2160" w:hanging="360"/>
+      </w:pPr>
+      <w:rPr>
+        <w:rFonts w:ascii="Wingdings" w:hAnsi="Wingdings" w:hint="default"/>
+      </w:rPr>
+    </w:lvl>
+    <w:lvl w:ilvl="3" w:tplc="04160001">
+      <w:start w:val="1"/>
+      <w:numFmt w:val="bullet"/>
+      <w:lvlText w:val=""/>
+      <w:lvlJc w:val="left"/>
+      <w:pPr>
+        <w:ind w:left="2880" w:hanging="360"/>
+      </w:pPr>
+      <w:rPr>
+        <w:rFonts w:ascii="Symbol" w:hAnsi="Symbol" w:hint="default"/>
+      </w:rPr>
+    </w:lvl>
+    <w:lvl w:ilvl="4" w:tplc="04160003">
+      <w:start w:val="1"/>
+      <w:numFmt w:val="bullet"/>
+      <w:lvlText w:val="o"/>
+      <w:lvlJc w:val="left"/>
+      <w:pPr>
+        <w:ind w:left="3600" w:hanging="360"/>
+      </w:pPr>
+      <w:rPr>
+        <w:rFonts w:ascii="Courier New" w:hAnsi="Courier New" w:cs="Courier New" w:hint="default"/>
+      </w:rPr>
+    </w:lvl>
+    <w:lvl w:ilvl="5" w:tplc="04160005">
+      <w:start w:val="1"/>
+      <w:numFmt w:val="bullet"/>
+      <w:lvlText w:val=""/>
+      <w:lvlJc w:val="left"/>
+      <w:pPr>
+        <w:ind w:left="4320" w:hanging="360"/>
+      </w:pPr>
+      <w:rPr>
+        <w:rFonts w:ascii="Wingdings" w:hAnsi="Wingdings" w:hint="default"/>
+      </w:rPr>
+    </w:lvl>
+    <w:lvl w:ilvl="6" w:tplc="04160001">
+      <w:start w:val="1"/>
+      <w:numFmt w:val="bullet"/>
+      <w:lvlText w:val=""/>
+      <w:lvlJc w:val="left"/>
+      <w:pPr>
+        <w:ind w:left="5040" w:hanging="360"/>
+      </w:pPr>
+      <w:rPr>
+        <w:rFonts w:ascii="Symbol" w:hAnsi="Symbol" w:hint="default"/>
+      </w:rPr>
+    </w:lvl>
+    <w:lvl w:ilvl="7" w:tplc="04160003">
+      <w:start w:val="1"/>
+      <w:numFmt w:val="bullet"/>
+      <w:lvlText w:val="o"/>
+      <w:lvlJc w:val="left"/>
+      <w:pPr>
+        <w:ind w:left="5760" w:hanging="360"/>
+      </w:pPr>
+      <w:rPr>
+        <w:rFonts w:ascii="Courier New" w:hAnsi="Courier New" w:cs="Courier New" w:hint="default"/>
+      </w:rPr>
+    </w:lvl>
+    <w:lvl w:ilvl="8" w:tplc="04160005">
+      <w:start w:val="1"/>
+      <w:numFmt w:val="bullet"/>
+      <w:lvlText w:val=""/>
+      <w:lvlJc w:val="left"/>
+      <w:pPr>
+        <w:ind w:left="6480" w:hanging="360"/>
+      </w:pPr>
+      <w:rPr>
+        <w:rFonts w:ascii="Wingdings" w:hAnsi="Wingdings" w:hint="default"/>
+      </w:rPr>
+    </w:lvl>
+  </w:abstractNum>
+  <w:abstractNum w:abstractNumId="1" w15:restartNumberingAfterBreak="0">
+    <w:nsid w:val="0B487DD1"/>
+    <w:multiLevelType w:val="hybridMultilevel"/>
+    <w:tmpl w:val="20E0A93E"/>
+    <w:lvl w:ilvl="0" w:tplc="04160001">
+      <w:start w:val="1"/>
+      <w:numFmt w:val="bullet"/>
+      <w:lvlText w:val=""/>
+      <w:lvlJc w:val="left"/>
+      <w:pPr>
+        <w:ind w:left="720" w:hanging="360"/>
+      </w:pPr>
+      <w:rPr>
+        <w:rFonts w:ascii="Symbol" w:hAnsi="Symbol" w:hint="default"/>
+      </w:rPr>
+    </w:lvl>
+    <w:lvl w:ilvl="1" w:tplc="04160003">
+      <w:start w:val="1"/>
+      <w:numFmt w:val="bullet"/>
+      <w:lvlText w:val="o"/>
+      <w:lvlJc w:val="left"/>
+      <w:pPr>
+        <w:ind w:left="1440" w:hanging="360"/>
+      </w:pPr>
+      <w:rPr>
+        <w:rFonts w:ascii="Courier New" w:hAnsi="Courier New" w:cs="Courier New" w:hint="default"/>
+      </w:rPr>
+    </w:lvl>
+    <w:lvl w:ilvl="2" w:tplc="04160005" w:tentative="1">
+      <w:start w:val="1"/>
+      <w:numFmt w:val="bullet"/>
+      <w:lvlText w:val=""/>
+      <w:lvlJc w:val="left"/>
+      <w:pPr>
+        <w:ind w:left="2160" w:hanging="360"/>
+      </w:pPr>
+      <w:rPr>
+        <w:rFonts w:ascii="Wingdings" w:hAnsi="Wingdings" w:hint="default"/>
+      </w:rPr>
+    </w:lvl>
+    <w:lvl w:ilvl="3" w:tplc="04160001" w:tentative="1">
+      <w:start w:val="1"/>
+      <w:numFmt w:val="bullet"/>
+      <w:lvlText w:val=""/>
+      <w:lvlJc w:val="left"/>
+      <w:pPr>
+        <w:ind w:left="2880" w:hanging="360"/>
+      </w:pPr>
+      <w:rPr>
+        <w:rFonts w:ascii="Symbol" w:hAnsi="Symbol" w:hint="default"/>
+      </w:rPr>
+    </w:lvl>
+    <w:lvl w:ilvl="4" w:tplc="04160003" w:tentative="1">
+      <w:start w:val="1"/>
+      <w:numFmt w:val="bullet"/>
+      <w:lvlText w:val="o"/>
+      <w:lvlJc w:val="left"/>
+      <w:pPr>
+        <w:ind w:left="3600" w:hanging="360"/>
+      </w:pPr>
+      <w:rPr>
+        <w:rFonts w:ascii="Courier New" w:hAnsi="Courier New" w:cs="Courier New" w:hint="default"/>
+      </w:rPr>
+    </w:lvl>
+    <w:lvl w:ilvl="5" w:tplc="04160005" w:tentative="1">
+      <w:start w:val="1"/>
+      <w:numFmt w:val="bullet"/>
+      <w:lvlText w:val=""/>
+      <w:lvlJc w:val="left"/>
+      <w:pPr>
+        <w:ind w:left="4320" w:hanging="360"/>
+      </w:pPr>
+      <w:rPr>
+        <w:rFonts w:ascii="Wingdings" w:hAnsi="Wingdings" w:hint="default"/>
+      </w:rPr>
+    </w:lvl>
+    <w:lvl w:ilvl="6" w:tplc="04160001" w:tentative="1">
+      <w:start w:val="1"/>
+      <w:numFmt w:val="bullet"/>
+      <w:lvlText w:val=""/>
+      <w:lvlJc w:val="left"/>
+      <w:pPr>
+        <w:ind w:left="5040" w:hanging="360"/>
+      </w:pPr>
+      <w:rPr>
+        <w:rFonts w:ascii="Symbol" w:hAnsi="Symbol" w:hint="default"/>
+      </w:rPr>
+    </w:lvl>
+    <w:lvl w:ilvl="7" w:tplc="04160003" w:tentative="1">
+      <w:start w:val="1"/>
+      <w:numFmt w:val="bullet"/>
+      <w:lvlText w:val="o"/>
+      <w:lvlJc w:val="left"/>
+      <w:pPr>
+        <w:ind w:left="5760" w:hanging="360"/>
+      </w:pPr>
+      <w:rPr>
+        <w:rFonts w:ascii="Courier New" w:hAnsi="Courier New" w:cs="Courier New" w:hint="default"/>
+      </w:rPr>
+    </w:lvl>
+    <w:lvl w:ilvl="8" w:tplc="04160005" w:tentative="1">
+      <w:start w:val="1"/>
+      <w:numFmt w:val="bullet"/>
+      <w:lvlText w:val=""/>
+      <w:lvlJc w:val="left"/>
+      <w:pPr>
+        <w:ind w:left="6480" w:hanging="360"/>
+      </w:pPr>
+      <w:rPr>
+        <w:rFonts w:ascii="Wingdings" w:hAnsi="Wingdings" w:hint="default"/>
+      </w:rPr>
+    </w:lvl>
+  </w:abstractNum>
+  <w:abstractNum w:abstractNumId="2" w15:restartNumberingAfterBreak="0">
     <w:nsid w:val="0BDF126E"/>
     <w:multiLevelType w:val="hybridMultilevel"/>
     <w:tmpl w:val="931C46C6"/>
@@ -1891,7 +3413,7 @@
       </w:rPr>
     </w:lvl>
   </w:abstractNum>
-  <w:abstractNum w:abstractNumId="1" w15:restartNumberingAfterBreak="0">
+  <w:abstractNum w:abstractNumId="3" w15:restartNumberingAfterBreak="0">
     <w:nsid w:val="1D42141F"/>
     <w:multiLevelType w:val="hybridMultilevel"/>
     <w:tmpl w:val="5D0E675C"/>
@@ -2004,7 +3526,432 @@
       </w:rPr>
     </w:lvl>
   </w:abstractNum>
-  <w:abstractNum w:abstractNumId="2" w15:restartNumberingAfterBreak="0">
+  <w:abstractNum w:abstractNumId="4" w15:restartNumberingAfterBreak="0">
+    <w:nsid w:val="227800AD"/>
+    <w:multiLevelType w:val="hybridMultilevel"/>
+    <w:tmpl w:val="2090A404"/>
+    <w:lvl w:ilvl="0" w:tplc="04160001">
+      <w:start w:val="1"/>
+      <w:numFmt w:val="bullet"/>
+      <w:lvlText w:val=""/>
+      <w:lvlJc w:val="left"/>
+      <w:pPr>
+        <w:ind w:left="720" w:hanging="360"/>
+      </w:pPr>
+      <w:rPr>
+        <w:rFonts w:ascii="Symbol" w:hAnsi="Symbol" w:hint="default"/>
+      </w:rPr>
+    </w:lvl>
+    <w:lvl w:ilvl="1" w:tplc="04160003" w:tentative="1">
+      <w:start w:val="1"/>
+      <w:numFmt w:val="bullet"/>
+      <w:lvlText w:val="o"/>
+      <w:lvlJc w:val="left"/>
+      <w:pPr>
+        <w:ind w:left="1440" w:hanging="360"/>
+      </w:pPr>
+      <w:rPr>
+        <w:rFonts w:ascii="Courier New" w:hAnsi="Courier New" w:cs="Courier New" w:hint="default"/>
+      </w:rPr>
+    </w:lvl>
+    <w:lvl w:ilvl="2" w:tplc="04160005" w:tentative="1">
+      <w:start w:val="1"/>
+      <w:numFmt w:val="bullet"/>
+      <w:lvlText w:val=""/>
+      <w:lvlJc w:val="left"/>
+      <w:pPr>
+        <w:ind w:left="2160" w:hanging="360"/>
+      </w:pPr>
+      <w:rPr>
+        <w:rFonts w:ascii="Wingdings" w:hAnsi="Wingdings" w:hint="default"/>
+      </w:rPr>
+    </w:lvl>
+    <w:lvl w:ilvl="3" w:tplc="04160001" w:tentative="1">
+      <w:start w:val="1"/>
+      <w:numFmt w:val="bullet"/>
+      <w:lvlText w:val=""/>
+      <w:lvlJc w:val="left"/>
+      <w:pPr>
+        <w:ind w:left="2880" w:hanging="360"/>
+      </w:pPr>
+      <w:rPr>
+        <w:rFonts w:ascii="Symbol" w:hAnsi="Symbol" w:hint="default"/>
+      </w:rPr>
+    </w:lvl>
+    <w:lvl w:ilvl="4" w:tplc="04160003" w:tentative="1">
+      <w:start w:val="1"/>
+      <w:numFmt w:val="bullet"/>
+      <w:lvlText w:val="o"/>
+      <w:lvlJc w:val="left"/>
+      <w:pPr>
+        <w:ind w:left="3600" w:hanging="360"/>
+      </w:pPr>
+      <w:rPr>
+        <w:rFonts w:ascii="Courier New" w:hAnsi="Courier New" w:cs="Courier New" w:hint="default"/>
+      </w:rPr>
+    </w:lvl>
+    <w:lvl w:ilvl="5" w:tplc="04160005" w:tentative="1">
+      <w:start w:val="1"/>
+      <w:numFmt w:val="bullet"/>
+      <w:lvlText w:val=""/>
+      <w:lvlJc w:val="left"/>
+      <w:pPr>
+        <w:ind w:left="4320" w:hanging="360"/>
+      </w:pPr>
+      <w:rPr>
+        <w:rFonts w:ascii="Wingdings" w:hAnsi="Wingdings" w:hint="default"/>
+      </w:rPr>
+    </w:lvl>
+    <w:lvl w:ilvl="6" w:tplc="04160001" w:tentative="1">
+      <w:start w:val="1"/>
+      <w:numFmt w:val="bullet"/>
+      <w:lvlText w:val=""/>
+      <w:lvlJc w:val="left"/>
+      <w:pPr>
+        <w:ind w:left="5040" w:hanging="360"/>
+      </w:pPr>
+      <w:rPr>
+        <w:rFonts w:ascii="Symbol" w:hAnsi="Symbol" w:hint="default"/>
+      </w:rPr>
+    </w:lvl>
+    <w:lvl w:ilvl="7" w:tplc="04160003" w:tentative="1">
+      <w:start w:val="1"/>
+      <w:numFmt w:val="bullet"/>
+      <w:lvlText w:val="o"/>
+      <w:lvlJc w:val="left"/>
+      <w:pPr>
+        <w:ind w:left="5760" w:hanging="360"/>
+      </w:pPr>
+      <w:rPr>
+        <w:rFonts w:ascii="Courier New" w:hAnsi="Courier New" w:cs="Courier New" w:hint="default"/>
+      </w:rPr>
+    </w:lvl>
+    <w:lvl w:ilvl="8" w:tplc="04160005" w:tentative="1">
+      <w:start w:val="1"/>
+      <w:numFmt w:val="bullet"/>
+      <w:lvlText w:val=""/>
+      <w:lvlJc w:val="left"/>
+      <w:pPr>
+        <w:ind w:left="6480" w:hanging="360"/>
+      </w:pPr>
+      <w:rPr>
+        <w:rFonts w:ascii="Wingdings" w:hAnsi="Wingdings" w:hint="default"/>
+      </w:rPr>
+    </w:lvl>
+  </w:abstractNum>
+  <w:abstractNum w:abstractNumId="5" w15:restartNumberingAfterBreak="0">
+    <w:nsid w:val="2C823577"/>
+    <w:multiLevelType w:val="hybridMultilevel"/>
+    <w:tmpl w:val="B63455E0"/>
+    <w:lvl w:ilvl="0" w:tplc="8C96C49A">
+      <w:start w:val="1"/>
+      <w:numFmt w:val="bullet"/>
+      <w:lvlText w:val=""/>
+      <w:lvlJc w:val="left"/>
+      <w:pPr>
+        <w:ind w:left="720" w:hanging="360"/>
+      </w:pPr>
+      <w:rPr>
+        <w:rFonts w:ascii="Symbol" w:hAnsi="Symbol" w:hint="default"/>
+      </w:rPr>
+    </w:lvl>
+    <w:lvl w:ilvl="1" w:tplc="04160003">
+      <w:start w:val="1"/>
+      <w:numFmt w:val="bullet"/>
+      <w:lvlText w:val="o"/>
+      <w:lvlJc w:val="left"/>
+      <w:pPr>
+        <w:ind w:left="1440" w:hanging="360"/>
+      </w:pPr>
+      <w:rPr>
+        <w:rFonts w:ascii="Courier New" w:hAnsi="Courier New" w:cs="Courier New" w:hint="default"/>
+      </w:rPr>
+    </w:lvl>
+    <w:lvl w:ilvl="2" w:tplc="04160005" w:tentative="1">
+      <w:start w:val="1"/>
+      <w:numFmt w:val="bullet"/>
+      <w:lvlText w:val=""/>
+      <w:lvlJc w:val="left"/>
+      <w:pPr>
+        <w:ind w:left="2160" w:hanging="360"/>
+      </w:pPr>
+      <w:rPr>
+        <w:rFonts w:ascii="Wingdings" w:hAnsi="Wingdings" w:hint="default"/>
+      </w:rPr>
+    </w:lvl>
+    <w:lvl w:ilvl="3" w:tplc="04160001" w:tentative="1">
+      <w:start w:val="1"/>
+      <w:numFmt w:val="bullet"/>
+      <w:lvlText w:val=""/>
+      <w:lvlJc w:val="left"/>
+      <w:pPr>
+        <w:ind w:left="2880" w:hanging="360"/>
+      </w:pPr>
+      <w:rPr>
+        <w:rFonts w:ascii="Symbol" w:hAnsi="Symbol" w:hint="default"/>
+      </w:rPr>
+    </w:lvl>
+    <w:lvl w:ilvl="4" w:tplc="04160003" w:tentative="1">
+      <w:start w:val="1"/>
+      <w:numFmt w:val="bullet"/>
+      <w:lvlText w:val="o"/>
+      <w:lvlJc w:val="left"/>
+      <w:pPr>
+        <w:ind w:left="3600" w:hanging="360"/>
+      </w:pPr>
+      <w:rPr>
+        <w:rFonts w:ascii="Courier New" w:hAnsi="Courier New" w:cs="Courier New" w:hint="default"/>
+      </w:rPr>
+    </w:lvl>
+    <w:lvl w:ilvl="5" w:tplc="04160005" w:tentative="1">
+      <w:start w:val="1"/>
+      <w:numFmt w:val="bullet"/>
+      <w:lvlText w:val=""/>
+      <w:lvlJc w:val="left"/>
+      <w:pPr>
+        <w:ind w:left="4320" w:hanging="360"/>
+      </w:pPr>
+      <w:rPr>
+        <w:rFonts w:ascii="Wingdings" w:hAnsi="Wingdings" w:hint="default"/>
+      </w:rPr>
+    </w:lvl>
+    <w:lvl w:ilvl="6" w:tplc="04160001" w:tentative="1">
+      <w:start w:val="1"/>
+      <w:numFmt w:val="bullet"/>
+      <w:lvlText w:val=""/>
+      <w:lvlJc w:val="left"/>
+      <w:pPr>
+        <w:ind w:left="5040" w:hanging="360"/>
+      </w:pPr>
+      <w:rPr>
+        <w:rFonts w:ascii="Symbol" w:hAnsi="Symbol" w:hint="default"/>
+      </w:rPr>
+    </w:lvl>
+    <w:lvl w:ilvl="7" w:tplc="04160003" w:tentative="1">
+      <w:start w:val="1"/>
+      <w:numFmt w:val="bullet"/>
+      <w:lvlText w:val="o"/>
+      <w:lvlJc w:val="left"/>
+      <w:pPr>
+        <w:ind w:left="5760" w:hanging="360"/>
+      </w:pPr>
+      <w:rPr>
+        <w:rFonts w:ascii="Courier New" w:hAnsi="Courier New" w:cs="Courier New" w:hint="default"/>
+      </w:rPr>
+    </w:lvl>
+    <w:lvl w:ilvl="8" w:tplc="04160005" w:tentative="1">
+      <w:start w:val="1"/>
+      <w:numFmt w:val="bullet"/>
+      <w:lvlText w:val=""/>
+      <w:lvlJc w:val="left"/>
+      <w:pPr>
+        <w:ind w:left="6480" w:hanging="360"/>
+      </w:pPr>
+      <w:rPr>
+        <w:rFonts w:ascii="Wingdings" w:hAnsi="Wingdings" w:hint="default"/>
+      </w:rPr>
+    </w:lvl>
+  </w:abstractNum>
+  <w:abstractNum w:abstractNumId="6" w15:restartNumberingAfterBreak="0">
+    <w:nsid w:val="37433516"/>
+    <w:multiLevelType w:val="hybridMultilevel"/>
+    <w:tmpl w:val="A78C37CC"/>
+    <w:lvl w:ilvl="0" w:tplc="0416000F">
+      <w:start w:val="1"/>
+      <w:numFmt w:val="decimal"/>
+      <w:lvlText w:val="%1."/>
+      <w:lvlJc w:val="left"/>
+      <w:pPr>
+        <w:ind w:left="720" w:hanging="360"/>
+      </w:pPr>
+    </w:lvl>
+    <w:lvl w:ilvl="1" w:tplc="04160019" w:tentative="1">
+      <w:start w:val="1"/>
+      <w:numFmt w:val="lowerLetter"/>
+      <w:lvlText w:val="%2."/>
+      <w:lvlJc w:val="left"/>
+      <w:pPr>
+        <w:ind w:left="1440" w:hanging="360"/>
+      </w:pPr>
+    </w:lvl>
+    <w:lvl w:ilvl="2" w:tplc="0416001B" w:tentative="1">
+      <w:start w:val="1"/>
+      <w:numFmt w:val="lowerRoman"/>
+      <w:lvlText w:val="%3."/>
+      <w:lvlJc w:val="right"/>
+      <w:pPr>
+        <w:ind w:left="2160" w:hanging="180"/>
+      </w:pPr>
+    </w:lvl>
+    <w:lvl w:ilvl="3" w:tplc="0416000F" w:tentative="1">
+      <w:start w:val="1"/>
+      <w:numFmt w:val="decimal"/>
+      <w:lvlText w:val="%4."/>
+      <w:lvlJc w:val="left"/>
+      <w:pPr>
+        <w:ind w:left="2880" w:hanging="360"/>
+      </w:pPr>
+    </w:lvl>
+    <w:lvl w:ilvl="4" w:tplc="04160019" w:tentative="1">
+      <w:start w:val="1"/>
+      <w:numFmt w:val="lowerLetter"/>
+      <w:lvlText w:val="%5."/>
+      <w:lvlJc w:val="left"/>
+      <w:pPr>
+        <w:ind w:left="3600" w:hanging="360"/>
+      </w:pPr>
+    </w:lvl>
+    <w:lvl w:ilvl="5" w:tplc="0416001B" w:tentative="1">
+      <w:start w:val="1"/>
+      <w:numFmt w:val="lowerRoman"/>
+      <w:lvlText w:val="%6."/>
+      <w:lvlJc w:val="right"/>
+      <w:pPr>
+        <w:ind w:left="4320" w:hanging="180"/>
+      </w:pPr>
+    </w:lvl>
+    <w:lvl w:ilvl="6" w:tplc="0416000F" w:tentative="1">
+      <w:start w:val="1"/>
+      <w:numFmt w:val="decimal"/>
+      <w:lvlText w:val="%7."/>
+      <w:lvlJc w:val="left"/>
+      <w:pPr>
+        <w:ind w:left="5040" w:hanging="360"/>
+      </w:pPr>
+    </w:lvl>
+    <w:lvl w:ilvl="7" w:tplc="04160019" w:tentative="1">
+      <w:start w:val="1"/>
+      <w:numFmt w:val="lowerLetter"/>
+      <w:lvlText w:val="%8."/>
+      <w:lvlJc w:val="left"/>
+      <w:pPr>
+        <w:ind w:left="5760" w:hanging="360"/>
+      </w:pPr>
+    </w:lvl>
+    <w:lvl w:ilvl="8" w:tplc="0416001B" w:tentative="1">
+      <w:start w:val="1"/>
+      <w:numFmt w:val="lowerRoman"/>
+      <w:lvlText w:val="%9."/>
+      <w:lvlJc w:val="right"/>
+      <w:pPr>
+        <w:ind w:left="6480" w:hanging="180"/>
+      </w:pPr>
+    </w:lvl>
+  </w:abstractNum>
+  <w:abstractNum w:abstractNumId="7" w15:restartNumberingAfterBreak="0">
+    <w:nsid w:val="461C5C72"/>
+    <w:multiLevelType w:val="hybridMultilevel"/>
+    <w:tmpl w:val="84D2EA88"/>
+    <w:lvl w:ilvl="0" w:tplc="04160001">
+      <w:start w:val="1"/>
+      <w:numFmt w:val="bullet"/>
+      <w:lvlText w:val=""/>
+      <w:lvlJc w:val="left"/>
+      <w:pPr>
+        <w:ind w:left="720" w:hanging="360"/>
+      </w:pPr>
+      <w:rPr>
+        <w:rFonts w:ascii="Symbol" w:hAnsi="Symbol" w:hint="default"/>
+      </w:rPr>
+    </w:lvl>
+    <w:lvl w:ilvl="1" w:tplc="04160003">
+      <w:start w:val="1"/>
+      <w:numFmt w:val="bullet"/>
+      <w:lvlText w:val="o"/>
+      <w:lvlJc w:val="left"/>
+      <w:pPr>
+        <w:ind w:left="1440" w:hanging="360"/>
+      </w:pPr>
+      <w:rPr>
+        <w:rFonts w:ascii="Courier New" w:hAnsi="Courier New" w:cs="Courier New" w:hint="default"/>
+      </w:rPr>
+    </w:lvl>
+    <w:lvl w:ilvl="2" w:tplc="04160005" w:tentative="1">
+      <w:start w:val="1"/>
+      <w:numFmt w:val="bullet"/>
+      <w:lvlText w:val=""/>
+      <w:lvlJc w:val="left"/>
+      <w:pPr>
+        <w:ind w:left="2160" w:hanging="360"/>
+      </w:pPr>
+      <w:rPr>
+        <w:rFonts w:ascii="Wingdings" w:hAnsi="Wingdings" w:hint="default"/>
+      </w:rPr>
+    </w:lvl>
+    <w:lvl w:ilvl="3" w:tplc="04160001" w:tentative="1">
+      <w:start w:val="1"/>
+      <w:numFmt w:val="bullet"/>
+      <w:lvlText w:val=""/>
+      <w:lvlJc w:val="left"/>
+      <w:pPr>
+        <w:ind w:left="2880" w:hanging="360"/>
+      </w:pPr>
+      <w:rPr>
+        <w:rFonts w:ascii="Symbol" w:hAnsi="Symbol" w:hint="default"/>
+      </w:rPr>
+    </w:lvl>
+    <w:lvl w:ilvl="4" w:tplc="04160003" w:tentative="1">
+      <w:start w:val="1"/>
+      <w:numFmt w:val="bullet"/>
+      <w:lvlText w:val="o"/>
+      <w:lvlJc w:val="left"/>
+      <w:pPr>
+        <w:ind w:left="3600" w:hanging="360"/>
+      </w:pPr>
+      <w:rPr>
+        <w:rFonts w:ascii="Courier New" w:hAnsi="Courier New" w:cs="Courier New" w:hint="default"/>
+      </w:rPr>
+    </w:lvl>
+    <w:lvl w:ilvl="5" w:tplc="04160005" w:tentative="1">
+      <w:start w:val="1"/>
+      <w:numFmt w:val="bullet"/>
+      <w:lvlText w:val=""/>
+      <w:lvlJc w:val="left"/>
+      <w:pPr>
+        <w:ind w:left="4320" w:hanging="360"/>
+      </w:pPr>
+      <w:rPr>
+        <w:rFonts w:ascii="Wingdings" w:hAnsi="Wingdings" w:hint="default"/>
+      </w:rPr>
+    </w:lvl>
+    <w:lvl w:ilvl="6" w:tplc="04160001" w:tentative="1">
+      <w:start w:val="1"/>
+      <w:numFmt w:val="bullet"/>
+      <w:lvlText w:val=""/>
+      <w:lvlJc w:val="left"/>
+      <w:pPr>
+        <w:ind w:left="5040" w:hanging="360"/>
+      </w:pPr>
+      <w:rPr>
+        <w:rFonts w:ascii="Symbol" w:hAnsi="Symbol" w:hint="default"/>
+      </w:rPr>
+    </w:lvl>
+    <w:lvl w:ilvl="7" w:tplc="04160003" w:tentative="1">
+      <w:start w:val="1"/>
+      <w:numFmt w:val="bullet"/>
+      <w:lvlText w:val="o"/>
+      <w:lvlJc w:val="left"/>
+      <w:pPr>
+        <w:ind w:left="5760" w:hanging="360"/>
+      </w:pPr>
+      <w:rPr>
+        <w:rFonts w:ascii="Courier New" w:hAnsi="Courier New" w:cs="Courier New" w:hint="default"/>
+      </w:rPr>
+    </w:lvl>
+    <w:lvl w:ilvl="8" w:tplc="04160005" w:tentative="1">
+      <w:start w:val="1"/>
+      <w:numFmt w:val="bullet"/>
+      <w:lvlText w:val=""/>
+      <w:lvlJc w:val="left"/>
+      <w:pPr>
+        <w:ind w:left="6480" w:hanging="360"/>
+      </w:pPr>
+      <w:rPr>
+        <w:rFonts w:ascii="Wingdings" w:hAnsi="Wingdings" w:hint="default"/>
+      </w:rPr>
+    </w:lvl>
+  </w:abstractNum>
+  <w:abstractNum w:abstractNumId="8" w15:restartNumberingAfterBreak="0">
     <w:nsid w:val="5A6E6B95"/>
     <w:multiLevelType w:val="hybridMultilevel"/>
     <w:tmpl w:val="E8BC3742"/>
@@ -2117,7 +4064,120 @@
       </w:rPr>
     </w:lvl>
   </w:abstractNum>
-  <w:abstractNum w:abstractNumId="3" w15:restartNumberingAfterBreak="0">
+  <w:abstractNum w:abstractNumId="9" w15:restartNumberingAfterBreak="0">
+    <w:nsid w:val="605D2757"/>
+    <w:multiLevelType w:val="hybridMultilevel"/>
+    <w:tmpl w:val="DA6E4162"/>
+    <w:lvl w:ilvl="0" w:tplc="8C96C49A">
+      <w:start w:val="1"/>
+      <w:numFmt w:val="bullet"/>
+      <w:lvlText w:val=""/>
+      <w:lvlJc w:val="left"/>
+      <w:pPr>
+        <w:ind w:left="720" w:hanging="360"/>
+      </w:pPr>
+      <w:rPr>
+        <w:rFonts w:ascii="Symbol" w:hAnsi="Symbol" w:hint="default"/>
+      </w:rPr>
+    </w:lvl>
+    <w:lvl w:ilvl="1" w:tplc="04160003" w:tentative="1">
+      <w:start w:val="1"/>
+      <w:numFmt w:val="bullet"/>
+      <w:lvlText w:val="o"/>
+      <w:lvlJc w:val="left"/>
+      <w:pPr>
+        <w:ind w:left="1440" w:hanging="360"/>
+      </w:pPr>
+      <w:rPr>
+        <w:rFonts w:ascii="Courier New" w:hAnsi="Courier New" w:cs="Courier New" w:hint="default"/>
+      </w:rPr>
+    </w:lvl>
+    <w:lvl w:ilvl="2" w:tplc="04160005" w:tentative="1">
+      <w:start w:val="1"/>
+      <w:numFmt w:val="bullet"/>
+      <w:lvlText w:val=""/>
+      <w:lvlJc w:val="left"/>
+      <w:pPr>
+        <w:ind w:left="2160" w:hanging="360"/>
+      </w:pPr>
+      <w:rPr>
+        <w:rFonts w:ascii="Wingdings" w:hAnsi="Wingdings" w:hint="default"/>
+      </w:rPr>
+    </w:lvl>
+    <w:lvl w:ilvl="3" w:tplc="04160001" w:tentative="1">
+      <w:start w:val="1"/>
+      <w:numFmt w:val="bullet"/>
+      <w:lvlText w:val=""/>
+      <w:lvlJc w:val="left"/>
+      <w:pPr>
+        <w:ind w:left="2880" w:hanging="360"/>
+      </w:pPr>
+      <w:rPr>
+        <w:rFonts w:ascii="Symbol" w:hAnsi="Symbol" w:hint="default"/>
+      </w:rPr>
+    </w:lvl>
+    <w:lvl w:ilvl="4" w:tplc="04160003" w:tentative="1">
+      <w:start w:val="1"/>
+      <w:numFmt w:val="bullet"/>
+      <w:lvlText w:val="o"/>
+      <w:lvlJc w:val="left"/>
+      <w:pPr>
+        <w:ind w:left="3600" w:hanging="360"/>
+      </w:pPr>
+      <w:rPr>
+        <w:rFonts w:ascii="Courier New" w:hAnsi="Courier New" w:cs="Courier New" w:hint="default"/>
+      </w:rPr>
+    </w:lvl>
+    <w:lvl w:ilvl="5" w:tplc="04160005" w:tentative="1">
+      <w:start w:val="1"/>
+      <w:numFmt w:val="bullet"/>
+      <w:lvlText w:val=""/>
+      <w:lvlJc w:val="left"/>
+      <w:pPr>
+        <w:ind w:left="4320" w:hanging="360"/>
+      </w:pPr>
+      <w:rPr>
+        <w:rFonts w:ascii="Wingdings" w:hAnsi="Wingdings" w:hint="default"/>
+      </w:rPr>
+    </w:lvl>
+    <w:lvl w:ilvl="6" w:tplc="04160001" w:tentative="1">
+      <w:start w:val="1"/>
+      <w:numFmt w:val="bullet"/>
+      <w:lvlText w:val=""/>
+      <w:lvlJc w:val="left"/>
+      <w:pPr>
+        <w:ind w:left="5040" w:hanging="360"/>
+      </w:pPr>
+      <w:rPr>
+        <w:rFonts w:ascii="Symbol" w:hAnsi="Symbol" w:hint="default"/>
+      </w:rPr>
+    </w:lvl>
+    <w:lvl w:ilvl="7" w:tplc="04160003" w:tentative="1">
+      <w:start w:val="1"/>
+      <w:numFmt w:val="bullet"/>
+      <w:lvlText w:val="o"/>
+      <w:lvlJc w:val="left"/>
+      <w:pPr>
+        <w:ind w:left="5760" w:hanging="360"/>
+      </w:pPr>
+      <w:rPr>
+        <w:rFonts w:ascii="Courier New" w:hAnsi="Courier New" w:cs="Courier New" w:hint="default"/>
+      </w:rPr>
+    </w:lvl>
+    <w:lvl w:ilvl="8" w:tplc="04160005" w:tentative="1">
+      <w:start w:val="1"/>
+      <w:numFmt w:val="bullet"/>
+      <w:lvlText w:val=""/>
+      <w:lvlJc w:val="left"/>
+      <w:pPr>
+        <w:ind w:left="6480" w:hanging="360"/>
+      </w:pPr>
+      <w:rPr>
+        <w:rFonts w:ascii="Wingdings" w:hAnsi="Wingdings" w:hint="default"/>
+      </w:rPr>
+    </w:lvl>
+  </w:abstractNum>
+  <w:abstractNum w:abstractNumId="10" w15:restartNumberingAfterBreak="0">
     <w:nsid w:val="68F5433C"/>
     <w:multiLevelType w:val="hybridMultilevel"/>
     <w:tmpl w:val="4D80934E"/>
@@ -2230,7 +4290,7 @@
       </w:rPr>
     </w:lvl>
   </w:abstractNum>
-  <w:abstractNum w:abstractNumId="4" w15:restartNumberingAfterBreak="0">
+  <w:abstractNum w:abstractNumId="11" w15:restartNumberingAfterBreak="0">
     <w:nsid w:val="74D56111"/>
     <w:multiLevelType w:val="hybridMultilevel"/>
     <w:tmpl w:val="0CDEF972"/>
@@ -2343,20 +4403,157 @@
       </w:rPr>
     </w:lvl>
   </w:abstractNum>
+  <w:abstractNum w:abstractNumId="12" w15:restartNumberingAfterBreak="0">
+    <w:nsid w:val="7FD9722A"/>
+    <w:multiLevelType w:val="hybridMultilevel"/>
+    <w:tmpl w:val="2B105B9A"/>
+    <w:lvl w:ilvl="0" w:tplc="8C96C49A">
+      <w:start w:val="1"/>
+      <w:numFmt w:val="bullet"/>
+      <w:lvlText w:val=""/>
+      <w:lvlJc w:val="left"/>
+      <w:pPr>
+        <w:ind w:left="720" w:hanging="360"/>
+      </w:pPr>
+      <w:rPr>
+        <w:rFonts w:ascii="Symbol" w:hAnsi="Symbol" w:hint="default"/>
+      </w:rPr>
+    </w:lvl>
+    <w:lvl w:ilvl="1" w:tplc="04160003" w:tentative="1">
+      <w:start w:val="1"/>
+      <w:numFmt w:val="bullet"/>
+      <w:lvlText w:val="o"/>
+      <w:lvlJc w:val="left"/>
+      <w:pPr>
+        <w:ind w:left="1440" w:hanging="360"/>
+      </w:pPr>
+      <w:rPr>
+        <w:rFonts w:ascii="Courier New" w:hAnsi="Courier New" w:cs="Courier New" w:hint="default"/>
+      </w:rPr>
+    </w:lvl>
+    <w:lvl w:ilvl="2" w:tplc="04160005" w:tentative="1">
+      <w:start w:val="1"/>
+      <w:numFmt w:val="bullet"/>
+      <w:lvlText w:val=""/>
+      <w:lvlJc w:val="left"/>
+      <w:pPr>
+        <w:ind w:left="2160" w:hanging="360"/>
+      </w:pPr>
+      <w:rPr>
+        <w:rFonts w:ascii="Wingdings" w:hAnsi="Wingdings" w:hint="default"/>
+      </w:rPr>
+    </w:lvl>
+    <w:lvl w:ilvl="3" w:tplc="04160001" w:tentative="1">
+      <w:start w:val="1"/>
+      <w:numFmt w:val="bullet"/>
+      <w:lvlText w:val=""/>
+      <w:lvlJc w:val="left"/>
+      <w:pPr>
+        <w:ind w:left="2880" w:hanging="360"/>
+      </w:pPr>
+      <w:rPr>
+        <w:rFonts w:ascii="Symbol" w:hAnsi="Symbol" w:hint="default"/>
+      </w:rPr>
+    </w:lvl>
+    <w:lvl w:ilvl="4" w:tplc="04160003" w:tentative="1">
+      <w:start w:val="1"/>
+      <w:numFmt w:val="bullet"/>
+      <w:lvlText w:val="o"/>
+      <w:lvlJc w:val="left"/>
+      <w:pPr>
+        <w:ind w:left="3600" w:hanging="360"/>
+      </w:pPr>
+      <w:rPr>
+        <w:rFonts w:ascii="Courier New" w:hAnsi="Courier New" w:cs="Courier New" w:hint="default"/>
+      </w:rPr>
+    </w:lvl>
+    <w:lvl w:ilvl="5" w:tplc="04160005" w:tentative="1">
+      <w:start w:val="1"/>
+      <w:numFmt w:val="bullet"/>
+      <w:lvlText w:val=""/>
+      <w:lvlJc w:val="left"/>
+      <w:pPr>
+        <w:ind w:left="4320" w:hanging="360"/>
+      </w:pPr>
+      <w:rPr>
+        <w:rFonts w:ascii="Wingdings" w:hAnsi="Wingdings" w:hint="default"/>
+      </w:rPr>
+    </w:lvl>
+    <w:lvl w:ilvl="6" w:tplc="04160001" w:tentative="1">
+      <w:start w:val="1"/>
+      <w:numFmt w:val="bullet"/>
+      <w:lvlText w:val=""/>
+      <w:lvlJc w:val="left"/>
+      <w:pPr>
+        <w:ind w:left="5040" w:hanging="360"/>
+      </w:pPr>
+      <w:rPr>
+        <w:rFonts w:ascii="Symbol" w:hAnsi="Symbol" w:hint="default"/>
+      </w:rPr>
+    </w:lvl>
+    <w:lvl w:ilvl="7" w:tplc="04160003" w:tentative="1">
+      <w:start w:val="1"/>
+      <w:numFmt w:val="bullet"/>
+      <w:lvlText w:val="o"/>
+      <w:lvlJc w:val="left"/>
+      <w:pPr>
+        <w:ind w:left="5760" w:hanging="360"/>
+      </w:pPr>
+      <w:rPr>
+        <w:rFonts w:ascii="Courier New" w:hAnsi="Courier New" w:cs="Courier New" w:hint="default"/>
+      </w:rPr>
+    </w:lvl>
+    <w:lvl w:ilvl="8" w:tplc="04160005" w:tentative="1">
+      <w:start w:val="1"/>
+      <w:numFmt w:val="bullet"/>
+      <w:lvlText w:val=""/>
+      <w:lvlJc w:val="left"/>
+      <w:pPr>
+        <w:ind w:left="6480" w:hanging="360"/>
+      </w:pPr>
+      <w:rPr>
+        <w:rFonts w:ascii="Wingdings" w:hAnsi="Wingdings" w:hint="default"/>
+      </w:rPr>
+    </w:lvl>
+  </w:abstractNum>
   <w:num w:numId="1">
+    <w:abstractNumId w:val="10"/>
+  </w:num>
+  <w:num w:numId="2">
+    <w:abstractNumId w:val="11"/>
+  </w:num>
+  <w:num w:numId="3">
+    <w:abstractNumId w:val="2"/>
+  </w:num>
+  <w:num w:numId="4">
+    <w:abstractNumId w:val="8"/>
+  </w:num>
+  <w:num w:numId="5">
     <w:abstractNumId w:val="3"/>
   </w:num>
-  <w:num w:numId="2">
+  <w:num w:numId="6">
+    <w:abstractNumId w:val="1"/>
+  </w:num>
+  <w:num w:numId="7">
+    <w:abstractNumId w:val="6"/>
+  </w:num>
+  <w:num w:numId="8">
     <w:abstractNumId w:val="4"/>
   </w:num>
-  <w:num w:numId="3">
+  <w:num w:numId="9">
+    <w:abstractNumId w:val="9"/>
+  </w:num>
+  <w:num w:numId="10">
+    <w:abstractNumId w:val="5"/>
+  </w:num>
+  <w:num w:numId="11">
+    <w:abstractNumId w:val="12"/>
+  </w:num>
+  <w:num w:numId="12">
     <w:abstractNumId w:val="0"/>
   </w:num>
-  <w:num w:numId="4">
-    <w:abstractNumId w:val="2"/>
-  </w:num>
-  <w:num w:numId="5">
-    <w:abstractNumId w:val="1"/>
+  <w:num w:numId="13">
+    <w:abstractNumId w:val="7"/>
   </w:num>
 </w:numbering>
 </file>
@@ -3076,6 +5273,29 @@
       <w:bCs/>
     </w:rPr>
   </w:style>
+  <w:style w:type="character" w:styleId="Hyperlink">
+    <w:name w:val="Hyperlink"/>
+    <w:basedOn w:val="Fontepargpadro"/>
+    <w:uiPriority w:val="99"/>
+    <w:unhideWhenUsed/>
+    <w:rsid w:val="00B47C9C"/>
+    <w:rPr>
+      <w:color w:val="0563C1" w:themeColor="hyperlink"/>
+      <w:u w:val="single"/>
+    </w:rPr>
+  </w:style>
+  <w:style w:type="character" w:styleId="HiperlinkVisitado">
+    <w:name w:val="FollowedHyperlink"/>
+    <w:basedOn w:val="Fontepargpadro"/>
+    <w:uiPriority w:val="99"/>
+    <w:semiHidden/>
+    <w:unhideWhenUsed/>
+    <w:rsid w:val="00B47C9C"/>
+    <w:rPr>
+      <w:color w:val="954F72" w:themeColor="followedHyperlink"/>
+      <w:u w:val="single"/>
+    </w:rPr>
+  </w:style>
 </w:styles>
 </file>
 
@@ -3345,7 +5565,7 @@
 </file>
 
 <file path=customXml/itemProps1.xml><?xml version="1.0" encoding="utf-8"?>
-<ds:datastoreItem xmlns:ds="http://schemas.openxmlformats.org/officeDocument/2006/customXml" ds:itemID="{69FABB4B-8D98-47AF-AF0D-6AA7BC9E1D3E}">
+<ds:datastoreItem xmlns:ds="http://schemas.openxmlformats.org/officeDocument/2006/customXml" ds:itemID="{2C100A48-91F1-4B3B-9D62-1DBCAE25BBC6}">
   <ds:schemaRefs>
     <ds:schemaRef ds:uri="http://schemas.openxmlformats.org/officeDocument/2006/bibliography"/>
   </ds:schemaRefs>

</xml_diff>